<commit_message>
CKEditor 4: Update from 4.17.1 to 4.19.0
</commit_message>
<xml_diff>
--- a/ckeditor4/src/ckeditor-dev/tests/plugins/pastefromword/generated/_fixtures/ImagesExtraction/DrawnObject/DrawnObject.docx
+++ b/ckeditor4/src/ckeditor-dev/tests/plugins/pastefromword/generated/_fixtures/ImagesExtraction/DrawnObject/DrawnObject.docx
@@ -1,6 +1,6 @@
 
 <file path=word/document.xml><?xml version="1.0" encoding="utf-8"?>
-<w:document xmlns:wpc="http://schemas.microsoft.com/office/word/2010/wordprocessingCanvas" xmlns:cx="http://schemas.microsoft.com/office/drawing/2014/chartex" xmlns:cx1="http://schemas.microsoft.com/office/drawing/2015/9/8/chartex" xmlns:cx2="http://schemas.microsoft.com/office/drawing/2015/10/21/chartex" xmlns:cx3="http://schemas.microsoft.com/office/drawing/2016/5/9/chartex" xmlns:cx4="http://schemas.microsoft.com/office/drawing/2016/5/10/chartex" xmlns:cx5="http://schemas.microsoft.com/office/drawing/2016/5/11/chartex" xmlns:cx6="http://schemas.microsoft.com/office/drawing/2016/5/12/chartex" xmlns:cx7="http://schemas.microsoft.com/office/drawing/2016/5/13/chartex" xmlns:cx8="http://schemas.microsoft.com/office/drawing/2016/5/14/chartex" xmlns:mc="http://schemas.openxmlformats.org/markup-compatibility/2006" xmlns:aink="http://schemas.microsoft.com/office/drawing/2016/ink" xmlns:am3d="http://schemas.microsoft.com/office/drawing/2017/model3d" xmlns:o="urn:schemas-microsoft-com:office:office" xmlns:r="http://schemas.openxmlformats.org/officeDocument/2006/relationships" xmlns:m="http://schemas.openxmlformats.org/officeDocument/2006/math" xmlns:v="urn:schemas-microsoft-com:vml" xmlns:wp14="http://schemas.microsoft.com/office/word/2010/wordprocessingDrawing" xmlns:wp="http://schemas.openxmlformats.org/drawingml/2006/wordprocessingDrawing" xmlns:w10="urn:schemas-microsoft-com:office:word" xmlns:w="http://schemas.openxmlformats.org/wordprocessingml/2006/main" xmlns:w14="http://schemas.microsoft.com/office/word/2010/wordml" xmlns:w15="http://schemas.microsoft.com/office/word/2012/wordml" xmlns:w16cex="http://schemas.microsoft.com/office/word/2018/wordml/cex" xmlns:w16cid="http://schemas.microsoft.com/office/word/2016/wordml/cid" xmlns:w16="http://schemas.microsoft.com/office/word/2018/wordml" xmlns:w16se="http://schemas.microsoft.com/office/word/2015/wordml/symex" xmlns:wpg="http://schemas.microsoft.com/office/word/2010/wordprocessingGroup" xmlns:wpi="http://schemas.microsoft.com/office/word/2010/wordprocessingInk" xmlns:wne="http://schemas.microsoft.com/office/word/2006/wordml" xmlns:wps="http://schemas.microsoft.com/office/word/2010/wordprocessingShape" mc:Ignorable="w14 w15 w16se w16cid w16 w16cex wp14">
+<w:document xmlns:wpc="http://schemas.microsoft.com/office/word/2010/wordprocessingCanvas" xmlns:cx="http://schemas.microsoft.com/office/drawing/2014/chartex" xmlns:cx1="http://schemas.microsoft.com/office/drawing/2015/9/8/chartex" xmlns:cx2="http://schemas.microsoft.com/office/drawing/2015/10/21/chartex" xmlns:cx3="http://schemas.microsoft.com/office/drawing/2016/5/9/chartex" xmlns:cx4="http://schemas.microsoft.com/office/drawing/2016/5/10/chartex" xmlns:cx5="http://schemas.microsoft.com/office/drawing/2016/5/11/chartex" xmlns:cx6="http://schemas.microsoft.com/office/drawing/2016/5/12/chartex" xmlns:cx7="http://schemas.microsoft.com/office/drawing/2016/5/13/chartex" xmlns:cx8="http://schemas.microsoft.com/office/drawing/2016/5/14/chartex" xmlns:mc="http://schemas.openxmlformats.org/markup-compatibility/2006" xmlns:aink="http://schemas.microsoft.com/office/drawing/2016/ink" xmlns:am3d="http://schemas.microsoft.com/office/drawing/2017/model3d" xmlns:o="urn:schemas-microsoft-com:office:office" xmlns:r="http://schemas.openxmlformats.org/officeDocument/2006/relationships" xmlns:m="http://schemas.openxmlformats.org/officeDocument/2006/math" xmlns:v="urn:schemas-microsoft-com:vml" xmlns:wp14="http://schemas.microsoft.com/office/word/2010/wordprocessingDrawing" xmlns:wp="http://schemas.openxmlformats.org/drawingml/2006/wordprocessingDrawing" xmlns:w10="urn:schemas-microsoft-com:office:word" xmlns:w="http://schemas.openxmlformats.org/wordprocessingml/2006/main" xmlns:w14="http://schemas.microsoft.com/office/word/2010/wordml" xmlns:w15="http://schemas.microsoft.com/office/word/2012/wordml" xmlns:w16cex="http://schemas.microsoft.com/office/word/2018/wordml/cex" xmlns:w16cid="http://schemas.microsoft.com/office/word/2016/wordml/cid" xmlns:w16="http://schemas.microsoft.com/office/word/2018/wordml" xmlns:w16sdtdh="http://schemas.microsoft.com/office/word/2020/wordml/sdtdatahash" xmlns:w16se="http://schemas.microsoft.com/office/word/2015/wordml/symex" xmlns:wpg="http://schemas.microsoft.com/office/word/2010/wordprocessingGroup" xmlns:wpi="http://schemas.microsoft.com/office/word/2010/wordprocessingInk" xmlns:wne="http://schemas.microsoft.com/office/word/2006/wordml" xmlns:wps="http://schemas.microsoft.com/office/word/2010/wordprocessingShape" mc:Ignorable="w14 w15 w16se w16cid w16 w16cex w16sdtdh wp14">
   <w:body>
     <w:p>
       <w:r>
@@ -8,18 +8,18 @@
           <w:noProof/>
         </w:rPr>
         <w:drawing>
-          <wp:anchor distT="0" distB="0" distL="114300" distR="114300" simplePos="0" relativeHeight="251658240" behindDoc="0" locked="0" layoutInCell="1" allowOverlap="1" wp14:anchorId="2C113253" wp14:editId="04847051">
+          <wp:anchor distT="0" distB="0" distL="114300" distR="114300" simplePos="0" relativeHeight="251658240" behindDoc="0" locked="0" layoutInCell="1" allowOverlap="1" wp14:anchorId="2C113253" wp14:editId="64934CDC">
             <wp:simplePos x="0" y="0"/>
             <wp:positionH relativeFrom="column">
               <wp:posOffset>0</wp:posOffset>
             </wp:positionH>
             <wp:positionV relativeFrom="paragraph">
-              <wp:posOffset>0</wp:posOffset>
+              <wp:posOffset>191135</wp:posOffset>
             </wp:positionV>
-            <wp:extent cx="609600" cy="609600"/>
-            <wp:effectExtent l="0" t="0" r="0" b="0"/>
+            <wp:extent cx="609600" cy="226695"/>
+            <wp:effectExtent l="0" t="0" r="0" b="1905"/>
             <wp:wrapSquare wrapText="bothSides"/>
-            <wp:docPr id="2" name="Picture 2" descr="A picture containing game&#10;&#10;Description automatically generated"/>
+            <wp:docPr id="2" name="Picture 2"/>
             <wp:cNvGraphicFramePr>
               <a:graphicFrameLocks xmlns:a="http://schemas.openxmlformats.org/drawingml/2006/main" noChangeAspect="1"/>
             </wp:cNvGraphicFramePr>
@@ -27,11 +27,11 @@
               <a:graphicData uri="http://schemas.openxmlformats.org/drawingml/2006/picture">
                 <pic:pic xmlns:pic="http://schemas.openxmlformats.org/drawingml/2006/picture">
                   <pic:nvPicPr>
-                    <pic:cNvPr id="2" name="Picture 2" descr="A picture containing game&#10;&#10;Description automatically generated"/>
+                    <pic:cNvPr id="2" name="Picture 2"/>
                     <pic:cNvPicPr/>
                   </pic:nvPicPr>
                   <pic:blipFill>
-                    <a:blip r:embed="rId4">
+                    <a:blip r:embed="rId4" cstate="print">
                       <a:extLst>
                         <a:ext uri="{28A0092B-C50C-407E-A947-70E740481C1C}">
                           <a14:useLocalDpi xmlns:a14="http://schemas.microsoft.com/office/drawing/2010/main" val="0"/>
@@ -45,7 +45,7 @@
                   <pic:spPr>
                     <a:xfrm>
                       <a:off x="0" y="0"/>
-                      <a:ext cx="609600" cy="609600"/>
+                      <a:ext cx="609600" cy="226695"/>
                     </a:xfrm>
                     <a:prstGeom prst="rect">
                       <a:avLst/>
@@ -75,7 +75,7 @@
 </file>
 
 <file path=word/styles.xml><?xml version="1.0" encoding="utf-8"?>
-<w:styles xmlns:mc="http://schemas.openxmlformats.org/markup-compatibility/2006" xmlns:r="http://schemas.openxmlformats.org/officeDocument/2006/relationships" xmlns:w="http://schemas.openxmlformats.org/wordprocessingml/2006/main" xmlns:w14="http://schemas.microsoft.com/office/word/2010/wordml" xmlns:w15="http://schemas.microsoft.com/office/word/2012/wordml" xmlns:w16cex="http://schemas.microsoft.com/office/word/2018/wordml/cex" xmlns:w16cid="http://schemas.microsoft.com/office/word/2016/wordml/cid" xmlns:w16="http://schemas.microsoft.com/office/word/2018/wordml" xmlns:w16se="http://schemas.microsoft.com/office/word/2015/wordml/symex" mc:Ignorable="w14 w15 w16se w16cid w16 w16cex">
+<w:styles xmlns:mc="http://schemas.openxmlformats.org/markup-compatibility/2006" xmlns:r="http://schemas.openxmlformats.org/officeDocument/2006/relationships" xmlns:w="http://schemas.openxmlformats.org/wordprocessingml/2006/main" xmlns:w14="http://schemas.microsoft.com/office/word/2010/wordml" xmlns:w15="http://schemas.microsoft.com/office/word/2012/wordml" xmlns:w16cex="http://schemas.microsoft.com/office/word/2018/wordml/cex" xmlns:w16cid="http://schemas.microsoft.com/office/word/2016/wordml/cid" xmlns:w16="http://schemas.microsoft.com/office/word/2018/wordml" xmlns:w16sdtdh="http://schemas.microsoft.com/office/word/2020/wordml/sdtdatahash" xmlns:w16se="http://schemas.microsoft.com/office/word/2015/wordml/symex" mc:Ignorable="w14 w15 w16se w16cid w16 w16cex w16sdtdh">
   <w:docDefaults>
     <w:rPrDefault>
       <w:rPr>

</xml_diff>